<commit_message>
fixed requisito relacionado com cursos pagos
</commit_message>
<xml_diff>
--- a/Relatório final/Relatorio_Projecto_CCU - mig.docx
+++ b/Relatório final/Relatorio_Projecto_CCU - mig.docx
@@ -3073,7 +3073,6 @@
           <w:sz w:val="52"/>
         </w:rPr>
       </w:pPr>
-      <w:bookmarkStart w:id="0" w:name="_GoBack"/>
       <w:r>
         <w:rPr>
           <w:b/>
@@ -5714,6 +5713,13 @@
           <w:bCs/>
         </w:rPr>
         <w:br/>
+      </w:r>
+      <w:bookmarkStart w:id="0" w:name="_GoBack"/>
+      <w:r>
+        <w:rPr>
+          <w:b/>
+          <w:bCs/>
+        </w:rPr>
         <w:t>Descrição:</w:t>
       </w:r>
       <w:r>
@@ -5736,7 +5742,10 @@
         <w:t xml:space="preserve">Justificação: </w:t>
       </w:r>
       <w:r>
-        <w:t>No caso dos cursos pagos expor todos os materiais a não inscritos torna o seu estatudo de “ser pago” inútil.</w:t>
+        <w:t>Só vale a pena exibir os materiais de ensino a pessoas que frequentem o curso</w:t>
+      </w:r>
+      <w:r>
+        <w:t>.</w:t>
       </w:r>
       <w:r>
         <w:rPr>
@@ -5755,8 +5764,9 @@
         <w:t xml:space="preserve"> </w:t>
       </w:r>
       <w:r>
-        <w:t>Verifica-se uma relação entre inscrito e quem tem capacidade de ver os materiais, num curso pago.</w:t>
-      </w:r>
+        <w:t>Verifica-se uma relação entre inscrito e quem tem capacidade de ver os materiais.</w:t>
+      </w:r>
+      <w:bookmarkEnd w:id="0"/>
       <w:r>
         <w:br/>
       </w:r>
@@ -7490,7 +7500,6 @@
         </w:rPr>
       </w:pPr>
     </w:p>
-    <w:bookmarkEnd w:id="0"/>
     <w:p>
       <w:pPr>
         <w:ind w:left="-426" w:right="-716"/>
@@ -7630,7 +7639,7 @@
               <w:noProof/>
               <w:color w:val="FFFFFF" w:themeColor="background1"/>
             </w:rPr>
-            <w:t>14</w:t>
+            <w:t>11</w:t>
           </w:r>
           <w:r>
             <w:rPr>
@@ -7740,7 +7749,7 @@
             </wp:anchor>
           </w:drawing>
         </mc:Choice>
-        <mc:Fallback xmlns:mo="http://schemas.microsoft.com/office/mac/office/2008/main" xmlns:mv="urn:schemas-microsoft-com:mac:vml" xmlns:w15="http://schemas.microsoft.com/office/word/2012/wordml">
+        <mc:Fallback xmlns:w15="http://schemas.microsoft.com/office/word/2012/wordml" xmlns:mv="urn:schemas-microsoft-com:mac:vml" xmlns:mo="http://schemas.microsoft.com/office/mac/office/2008/main">
           <w:pict>
             <v:line w14:anchorId="5D32F4FB" id="Conex_x00e3_o_x0020_Reta_x0020_10" o:spid="_x0000_s1026" style="position:absolute;flip:y;z-index:251659264;visibility:visible;mso-wrap-style:square;mso-width-percent:0;mso-height-percent:0;mso-wrap-distance-left:9pt;mso-wrap-distance-top:0;mso-wrap-distance-right:9pt;mso-wrap-distance-bottom:0;mso-position-horizontal:absolute;mso-position-horizontal-relative:text;mso-position-vertical:absolute;mso-position-vertical-relative:text;mso-width-percent:0;mso-height-percent:0;mso-width-relative:margin;mso-height-relative:margin" from="-35pt,18.3pt" to="467.95pt,18.75pt" o:gfxdata="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" strokecolor="#636 [3204]" strokeweight="2pt"/>
           </w:pict>
@@ -8769,8 +8778,9 @@
     <w:panose1 w:val="020B0604030504040204"/>
     <w:charset w:val="00"/>
     <w:family w:val="swiss"/>
+    <w:notTrueType/>
     <w:pitch w:val="variable"/>
-    <w:sig w:usb0="E1002EFF" w:usb1="C000605B" w:usb2="00000029" w:usb3="00000000" w:csb0="000101FF" w:csb1="00000000"/>
+    <w:sig w:usb0="00000003" w:usb1="00000000" w:usb2="00000000" w:usb3="00000000" w:csb0="00000001" w:csb1="00000000"/>
   </w:font>
   <w:font w:name="Helvetica">
     <w:panose1 w:val="020B0604020202020204"/>
@@ -8812,6 +8822,7 @@
   </w:compat>
   <w:rsids>
     <w:rsidRoot w:val="00D10D57"/>
+    <w:rsid w:val="001A4E6C"/>
     <w:rsid w:val="001D53BE"/>
     <w:rsid w:val="002805A2"/>
     <w:rsid w:val="003E5EC0"/>
@@ -9523,7 +9534,7 @@
   <a:extraClrSchemeLst/>
   <a:extLst>
     <a:ext uri="{05A4C25C-085E-4340-85A3-A5531E510DB2}">
-      <thm15:themeFamily xmlns="" xmlns:thm15="http://schemas.microsoft.com/office/thememl/2012/main" name="TemaCCU" id="{5640A0AA-50A8-C143-B191-19633EA74418}" vid="{0EE1D3C8-05AC-4343-BC59-7F14B56CD8A9}"/>
+      <thm15:themeFamily xmlns:thm15="http://schemas.microsoft.com/office/thememl/2012/main" xmlns="" name="TemaCCU" id="{5640A0AA-50A8-C143-B191-19633EA74418}" vid="{0EE1D3C8-05AC-4343-BC59-7F14B56CD8A9}"/>
     </a:ext>
   </a:extLst>
 </a:theme>

</xml_diff>